<commit_message>
PRACTICA 1 VIDEO Y CARTEL HECHO POR IA
Aquí se encuentra el video y el documento word del proceso
</commit_message>
<xml_diff>
--- a/Practica 1 Unidad 1 inteligencia Artificial.docx
+++ b/Practica 1 Unidad 1 inteligencia Artificial.docx
@@ -5,15 +5,27 @@
     <w:p>
       <w:pPr>
         <w:rPr>
+          <w:rFonts w:ascii="Arial" w:hAnsi="Arial" w:cs="Arial"/>
+          <w:b/>
+          <w:bCs/>
+          <w:sz w:val="28"/>
+          <w:szCs w:val="28"/>
           <w:lang w:val="en-US"/>
         </w:rPr>
       </w:pPr>
       <w:r>
         <w:rPr>
+          <w:rFonts w:ascii="Arial" w:hAnsi="Arial" w:cs="Arial"/>
+          <w:b/>
+          <w:bCs/>
+          <w:sz w:val="28"/>
+          <w:szCs w:val="28"/>
           <w:lang w:val="en-US"/>
         </w:rPr>
         <w:t xml:space="preserve">Cartel </w:t>
       </w:r>
+      <w:bookmarkStart w:id="0" w:name="_GoBack"/>
+      <w:bookmarkEnd w:id="0"/>
     </w:p>
     <w:p>
       <w:pPr>
@@ -77,117 +89,316 @@
       </w:r>
     </w:p>
     <w:p>
+      <w:r>
+        <w:t>Este fue hecho c</w:t>
+      </w:r>
+      <w:r>
+        <w:t xml:space="preserve">on 3 </w:t>
+      </w:r>
+      <w:proofErr w:type="spellStart"/>
+      <w:r>
+        <w:t>IAs</w:t>
+      </w:r>
+      <w:proofErr w:type="spellEnd"/>
+      <w:r>
+        <w:t xml:space="preserve"> las cuales son: </w:t>
+      </w:r>
+      <w:proofErr w:type="spellStart"/>
+      <w:r>
+        <w:t>haiper</w:t>
+      </w:r>
+      <w:proofErr w:type="spellEnd"/>
+      <w:r>
+        <w:t xml:space="preserve"> </w:t>
+      </w:r>
+      <w:proofErr w:type="spellStart"/>
+      <w:r>
+        <w:t>ia</w:t>
+      </w:r>
+      <w:proofErr w:type="spellEnd"/>
+      <w:r>
+        <w:t xml:space="preserve">, Microsoft </w:t>
+      </w:r>
+      <w:proofErr w:type="spellStart"/>
+      <w:proofErr w:type="gramStart"/>
+      <w:r>
+        <w:t>designer</w:t>
+      </w:r>
+      <w:proofErr w:type="spellEnd"/>
+      <w:r>
+        <w:t xml:space="preserve"> ,</w:t>
+      </w:r>
+      <w:proofErr w:type="spellStart"/>
+      <w:r>
+        <w:t>remove</w:t>
+      </w:r>
+      <w:proofErr w:type="spellEnd"/>
+      <w:proofErr w:type="gramEnd"/>
+      <w:r>
+        <w:t xml:space="preserve"> </w:t>
+      </w:r>
+      <w:proofErr w:type="spellStart"/>
+      <w:r>
+        <w:t>bg</w:t>
+      </w:r>
+      <w:proofErr w:type="spellEnd"/>
+    </w:p>
+    <w:p/>
+    <w:p/>
+    <w:p/>
+    <w:p/>
+    <w:p/>
+    <w:p/>
+    <w:p/>
+    <w:p/>
+    <w:p/>
+    <w:p/>
+    <w:p/>
+    <w:p/>
+    <w:p>
       <w:pPr>
         <w:rPr>
-          <w:lang w:val="en-US"/>
+          <w:rFonts w:ascii="Arial" w:hAnsi="Arial" w:cs="Arial"/>
+          <w:b/>
+          <w:bCs/>
+          <w:sz w:val="28"/>
+          <w:szCs w:val="28"/>
         </w:rPr>
       </w:pPr>
+      <w:r>
+        <w:rPr>
+          <w:rFonts w:ascii="Arial" w:hAnsi="Arial" w:cs="Arial"/>
+          <w:b/>
+          <w:bCs/>
+          <w:sz w:val="28"/>
+          <w:szCs w:val="28"/>
+        </w:rPr>
+        <w:lastRenderedPageBreak/>
+        <w:t>Video</w:t>
+      </w:r>
     </w:p>
     <w:p>
       <w:pPr>
         <w:rPr>
-          <w:lang w:val="en-US"/>
+          <w:rFonts w:ascii="Arial" w:hAnsi="Arial" w:cs="Arial"/>
+          <w:sz w:val="24"/>
+          <w:szCs w:val="24"/>
         </w:rPr>
       </w:pPr>
+      <w:r>
+        <w:rPr>
+          <w:rFonts w:ascii="Arial" w:hAnsi="Arial" w:cs="Arial"/>
+          <w:sz w:val="24"/>
+          <w:szCs w:val="24"/>
+        </w:rPr>
+        <w:t xml:space="preserve">Utilice </w:t>
+      </w:r>
+      <w:proofErr w:type="spellStart"/>
+      <w:r>
+        <w:rPr>
+          <w:rFonts w:ascii="Arial" w:hAnsi="Arial" w:cs="Arial"/>
+          <w:sz w:val="24"/>
+          <w:szCs w:val="24"/>
+        </w:rPr>
+        <w:t>canva</w:t>
+      </w:r>
+      <w:proofErr w:type="spellEnd"/>
+      <w:r>
+        <w:rPr>
+          <w:rFonts w:ascii="Arial" w:hAnsi="Arial" w:cs="Arial"/>
+          <w:sz w:val="24"/>
+          <w:szCs w:val="24"/>
+        </w:rPr>
+        <w:t xml:space="preserve"> para anexar las </w:t>
+      </w:r>
+      <w:proofErr w:type="spellStart"/>
+      <w:r>
+        <w:rPr>
+          <w:rFonts w:ascii="Arial" w:hAnsi="Arial" w:cs="Arial"/>
+          <w:sz w:val="24"/>
+          <w:szCs w:val="24"/>
+        </w:rPr>
+        <w:t>iamgenes</w:t>
+      </w:r>
+      <w:proofErr w:type="spellEnd"/>
+      <w:r>
+        <w:rPr>
+          <w:rFonts w:ascii="Arial" w:hAnsi="Arial" w:cs="Arial"/>
+          <w:sz w:val="24"/>
+          <w:szCs w:val="24"/>
+        </w:rPr>
+        <w:t xml:space="preserve"> y videos hechos por </w:t>
+      </w:r>
+      <w:proofErr w:type="gramStart"/>
+      <w:r>
+        <w:rPr>
+          <w:rFonts w:ascii="Arial" w:hAnsi="Arial" w:cs="Arial"/>
+          <w:sz w:val="24"/>
+          <w:szCs w:val="24"/>
+        </w:rPr>
+        <w:t>IA ,</w:t>
+      </w:r>
+      <w:proofErr w:type="gramEnd"/>
+      <w:r>
+        <w:rPr>
+          <w:rFonts w:ascii="Arial" w:hAnsi="Arial" w:cs="Arial"/>
+          <w:sz w:val="24"/>
+          <w:szCs w:val="24"/>
+        </w:rPr>
+        <w:t xml:space="preserve"> además de que las </w:t>
+      </w:r>
+      <w:proofErr w:type="spellStart"/>
+      <w:r>
+        <w:rPr>
+          <w:rFonts w:ascii="Arial" w:hAnsi="Arial" w:cs="Arial"/>
+          <w:sz w:val="24"/>
+          <w:szCs w:val="24"/>
+        </w:rPr>
+        <w:t>IAs</w:t>
+      </w:r>
+      <w:proofErr w:type="spellEnd"/>
+      <w:r>
+        <w:rPr>
+          <w:rFonts w:ascii="Arial" w:hAnsi="Arial" w:cs="Arial"/>
+          <w:sz w:val="24"/>
+          <w:szCs w:val="24"/>
+        </w:rPr>
+        <w:t xml:space="preserve"> que pude utilizar fueron </w:t>
+      </w:r>
+      <w:proofErr w:type="spellStart"/>
+      <w:r>
+        <w:rPr>
+          <w:rFonts w:ascii="Arial" w:hAnsi="Arial" w:cs="Arial"/>
+          <w:sz w:val="24"/>
+          <w:szCs w:val="24"/>
+        </w:rPr>
+        <w:t>pix</w:t>
+      </w:r>
+      <w:proofErr w:type="spellEnd"/>
+      <w:r>
+        <w:rPr>
+          <w:rFonts w:ascii="Arial" w:hAnsi="Arial" w:cs="Arial"/>
+          <w:sz w:val="24"/>
+          <w:szCs w:val="24"/>
+        </w:rPr>
+        <w:t xml:space="preserve"> verse, Microsoft Bing, </w:t>
+      </w:r>
+      <w:proofErr w:type="spellStart"/>
+      <w:r>
+        <w:rPr>
+          <w:rFonts w:ascii="Arial" w:hAnsi="Arial" w:cs="Arial"/>
+          <w:sz w:val="24"/>
+          <w:szCs w:val="24"/>
+        </w:rPr>
+        <w:t>haiper</w:t>
+      </w:r>
+      <w:proofErr w:type="spellEnd"/>
+      <w:r>
+        <w:rPr>
+          <w:rFonts w:ascii="Arial" w:hAnsi="Arial" w:cs="Arial"/>
+          <w:sz w:val="24"/>
+          <w:szCs w:val="24"/>
+        </w:rPr>
+        <w:t xml:space="preserve"> IA e </w:t>
+      </w:r>
+      <w:proofErr w:type="spellStart"/>
+      <w:r>
+        <w:rPr>
+          <w:rFonts w:ascii="Arial" w:hAnsi="Arial" w:cs="Arial"/>
+          <w:sz w:val="24"/>
+          <w:szCs w:val="24"/>
+        </w:rPr>
+        <w:t>IdeogramAI</w:t>
+      </w:r>
+      <w:proofErr w:type="spellEnd"/>
+      <w:r>
+        <w:rPr>
+          <w:rFonts w:ascii="Arial" w:hAnsi="Arial" w:cs="Arial"/>
+          <w:sz w:val="24"/>
+          <w:szCs w:val="24"/>
+        </w:rPr>
+        <w:t>.</w:t>
+      </w:r>
     </w:p>
     <w:p>
       <w:pPr>
         <w:rPr>
-          <w:lang w:val="en-US"/>
+          <w:rFonts w:ascii="Arial" w:hAnsi="Arial" w:cs="Arial"/>
+          <w:sz w:val="24"/>
+          <w:szCs w:val="24"/>
         </w:rPr>
       </w:pPr>
+      <w:r>
+        <w:rPr>
+          <w:rFonts w:ascii="Arial" w:hAnsi="Arial" w:cs="Arial"/>
+          <w:sz w:val="24"/>
+          <w:szCs w:val="24"/>
+        </w:rPr>
+        <w:t xml:space="preserve">Para poder crear este video se me hizo difícil una cosa y fue el como hacerlo y al rebuscar temas no se me ocurrió nada mejor que darme una base con la saga de Harry </w:t>
+      </w:r>
+      <w:proofErr w:type="spellStart"/>
+      <w:r>
+        <w:rPr>
+          <w:rFonts w:ascii="Arial" w:hAnsi="Arial" w:cs="Arial"/>
+          <w:sz w:val="24"/>
+          <w:szCs w:val="24"/>
+        </w:rPr>
+        <w:t>potter</w:t>
+      </w:r>
+      <w:proofErr w:type="spellEnd"/>
+      <w:r>
+        <w:rPr>
+          <w:rFonts w:ascii="Arial" w:hAnsi="Arial" w:cs="Arial"/>
+          <w:sz w:val="24"/>
+          <w:szCs w:val="24"/>
+        </w:rPr>
+        <w:t>.</w:t>
+      </w:r>
     </w:p>
     <w:p>
       <w:pPr>
         <w:rPr>
-          <w:lang w:val="en-US"/>
+          <w:rFonts w:ascii="Arial" w:hAnsi="Arial" w:cs="Arial"/>
+          <w:sz w:val="24"/>
+          <w:szCs w:val="24"/>
         </w:rPr>
       </w:pPr>
-    </w:p>
-    <w:p>
-      <w:pPr>
-        <w:rPr>
-          <w:lang w:val="en-US"/>
-        </w:rPr>
-      </w:pPr>
-    </w:p>
-    <w:p>
-      <w:pPr>
-        <w:rPr>
-          <w:lang w:val="en-US"/>
-        </w:rPr>
-      </w:pPr>
-    </w:p>
-    <w:p>
-      <w:pPr>
-        <w:rPr>
-          <w:lang w:val="en-US"/>
-        </w:rPr>
-      </w:pPr>
-      <w:bookmarkStart w:id="0" w:name="_GoBack"/>
-      <w:bookmarkEnd w:id="0"/>
-    </w:p>
-    <w:p>
-      <w:pPr>
-        <w:rPr>
-          <w:lang w:val="en-US"/>
-        </w:rPr>
-      </w:pPr>
-    </w:p>
-    <w:p>
-      <w:pPr>
-        <w:rPr>
-          <w:lang w:val="en-US"/>
-        </w:rPr>
-      </w:pPr>
-    </w:p>
-    <w:p>
-      <w:pPr>
-        <w:rPr>
-          <w:lang w:val="en-US"/>
-        </w:rPr>
-      </w:pPr>
-    </w:p>
-    <w:p>
-      <w:pPr>
-        <w:rPr>
-          <w:lang w:val="en-US"/>
-        </w:rPr>
-      </w:pPr>
-    </w:p>
-    <w:p>
-      <w:pPr>
-        <w:rPr>
-          <w:lang w:val="en-US"/>
-        </w:rPr>
-      </w:pPr>
-    </w:p>
-    <w:p>
-      <w:pPr>
-        <w:rPr>
-          <w:lang w:val="en-US"/>
-        </w:rPr>
-      </w:pPr>
-    </w:p>
-    <w:p>
-      <w:pPr>
-        <w:rPr>
-          <w:lang w:val="en-US"/>
-        </w:rPr>
-      </w:pPr>
-    </w:p>
-    <w:p>
-      <w:pPr>
-        <w:rPr>
-          <w:lang w:val="en-US"/>
-        </w:rPr>
-      </w:pPr>
-      <w:r>
-        <w:rPr>
-          <w:lang w:val="en-US"/>
-        </w:rPr>
-        <w:t>Video</w:t>
-      </w:r>
+      <w:r>
+        <w:rPr>
+          <w:rFonts w:ascii="Arial" w:hAnsi="Arial" w:cs="Arial"/>
+          <w:sz w:val="24"/>
+          <w:szCs w:val="24"/>
+        </w:rPr>
+        <w:t xml:space="preserve">El punto del video era el como entre a la Universidad tomando como ficción que la escuela </w:t>
+      </w:r>
+      <w:r>
+        <w:rPr>
+          <w:rFonts w:ascii="Arial" w:hAnsi="Arial" w:cs="Arial"/>
+          <w:sz w:val="24"/>
+          <w:szCs w:val="24"/>
+        </w:rPr>
+        <w:t xml:space="preserve">que pude ingresar fue </w:t>
+      </w:r>
+      <w:proofErr w:type="spellStart"/>
+      <w:proofErr w:type="gramStart"/>
+      <w:r>
+        <w:rPr>
+          <w:rFonts w:ascii="Arial" w:hAnsi="Arial" w:cs="Arial"/>
+          <w:sz w:val="24"/>
+          <w:szCs w:val="24"/>
+        </w:rPr>
+        <w:t>hogwards</w:t>
+      </w:r>
+      <w:proofErr w:type="spellEnd"/>
+      <w:r>
+        <w:rPr>
+          <w:rFonts w:ascii="Arial" w:hAnsi="Arial" w:cs="Arial"/>
+          <w:sz w:val="24"/>
+          <w:szCs w:val="24"/>
+        </w:rPr>
+        <w:t xml:space="preserve"> .</w:t>
+      </w:r>
+      <w:proofErr w:type="gramEnd"/>
     </w:p>
     <w:p>
       <w:pPr>
@@ -522,6 +733,53 @@
                     <a:xfrm>
                       <a:off x="0" y="0"/>
                       <a:ext cx="5612130" cy="2504440"/>
+                    </a:xfrm>
+                    <a:prstGeom prst="rect">
+                      <a:avLst/>
+                    </a:prstGeom>
+                  </pic:spPr>
+                </pic:pic>
+              </a:graphicData>
+            </a:graphic>
+          </wp:inline>
+        </w:drawing>
+      </w:r>
+    </w:p>
+    <w:p>
+      <w:pPr>
+        <w:rPr>
+          <w:lang w:val="en-US"/>
+        </w:rPr>
+      </w:pPr>
+      <w:r>
+        <w:rPr>
+          <w:lang w:val="en-US"/>
+        </w:rPr>
+        <w:drawing>
+          <wp:inline distT="0" distB="0" distL="0" distR="0" wp14:anchorId="6977268A" wp14:editId="3869EB03">
+            <wp:extent cx="5612130" cy="2334260"/>
+            <wp:effectExtent l="0" t="0" r="7620" b="8890"/>
+            <wp:docPr id="8" name="Imagen 8"/>
+            <wp:cNvGraphicFramePr>
+              <a:graphicFrameLocks xmlns:a="http://schemas.openxmlformats.org/drawingml/2006/main" noChangeAspect="1"/>
+            </wp:cNvGraphicFramePr>
+            <a:graphic xmlns:a="http://schemas.openxmlformats.org/drawingml/2006/main">
+              <a:graphicData uri="http://schemas.openxmlformats.org/drawingml/2006/picture">
+                <pic:pic xmlns:pic="http://schemas.openxmlformats.org/drawingml/2006/picture">
+                  <pic:nvPicPr>
+                    <pic:cNvPr id="1" name=""/>
+                    <pic:cNvPicPr/>
+                  </pic:nvPicPr>
+                  <pic:blipFill>
+                    <a:blip r:embed="rId12"/>
+                    <a:stretch>
+                      <a:fillRect/>
+                    </a:stretch>
+                  </pic:blipFill>
+                  <pic:spPr>
+                    <a:xfrm>
+                      <a:off x="0" y="0"/>
+                      <a:ext cx="5612130" cy="2334260"/>
                     </a:xfrm>
                     <a:prstGeom prst="rect">
                       <a:avLst/>

</xml_diff>

<commit_message>
PRACTICA VIDEO Y CARTEL IA
Aqui se encuentra el video y un documento word del proceso
</commit_message>
<xml_diff>
--- a/Practica 1 Unidad 1 inteligencia Artificial.docx
+++ b/Practica 1 Unidad 1 inteligencia Artificial.docx
@@ -5,15 +5,27 @@
     <w:p>
       <w:pPr>
         <w:rPr>
+          <w:rFonts w:ascii="Arial" w:hAnsi="Arial" w:cs="Arial"/>
+          <w:b/>
+          <w:bCs/>
+          <w:sz w:val="28"/>
+          <w:szCs w:val="28"/>
           <w:lang w:val="en-US"/>
         </w:rPr>
       </w:pPr>
       <w:r>
         <w:rPr>
+          <w:rFonts w:ascii="Arial" w:hAnsi="Arial" w:cs="Arial"/>
+          <w:b/>
+          <w:bCs/>
+          <w:sz w:val="28"/>
+          <w:szCs w:val="28"/>
           <w:lang w:val="en-US"/>
         </w:rPr>
         <w:t xml:space="preserve">Cartel </w:t>
       </w:r>
+      <w:bookmarkStart w:id="0" w:name="_GoBack"/>
+      <w:bookmarkEnd w:id="0"/>
     </w:p>
     <w:p>
       <w:pPr>
@@ -77,117 +89,316 @@
       </w:r>
     </w:p>
     <w:p>
+      <w:r>
+        <w:t>Este fue hecho c</w:t>
+      </w:r>
+      <w:r>
+        <w:t xml:space="preserve">on 3 </w:t>
+      </w:r>
+      <w:proofErr w:type="spellStart"/>
+      <w:r>
+        <w:t>IAs</w:t>
+      </w:r>
+      <w:proofErr w:type="spellEnd"/>
+      <w:r>
+        <w:t xml:space="preserve"> las cuales son: </w:t>
+      </w:r>
+      <w:proofErr w:type="spellStart"/>
+      <w:r>
+        <w:t>haiper</w:t>
+      </w:r>
+      <w:proofErr w:type="spellEnd"/>
+      <w:r>
+        <w:t xml:space="preserve"> </w:t>
+      </w:r>
+      <w:proofErr w:type="spellStart"/>
+      <w:r>
+        <w:t>ia</w:t>
+      </w:r>
+      <w:proofErr w:type="spellEnd"/>
+      <w:r>
+        <w:t xml:space="preserve">, Microsoft </w:t>
+      </w:r>
+      <w:proofErr w:type="spellStart"/>
+      <w:proofErr w:type="gramStart"/>
+      <w:r>
+        <w:t>designer</w:t>
+      </w:r>
+      <w:proofErr w:type="spellEnd"/>
+      <w:r>
+        <w:t xml:space="preserve"> ,</w:t>
+      </w:r>
+      <w:proofErr w:type="spellStart"/>
+      <w:r>
+        <w:t>remove</w:t>
+      </w:r>
+      <w:proofErr w:type="spellEnd"/>
+      <w:proofErr w:type="gramEnd"/>
+      <w:r>
+        <w:t xml:space="preserve"> </w:t>
+      </w:r>
+      <w:proofErr w:type="spellStart"/>
+      <w:r>
+        <w:t>bg</w:t>
+      </w:r>
+      <w:proofErr w:type="spellEnd"/>
+    </w:p>
+    <w:p/>
+    <w:p/>
+    <w:p/>
+    <w:p/>
+    <w:p/>
+    <w:p/>
+    <w:p/>
+    <w:p/>
+    <w:p/>
+    <w:p/>
+    <w:p/>
+    <w:p/>
+    <w:p>
       <w:pPr>
         <w:rPr>
-          <w:lang w:val="en-US"/>
+          <w:rFonts w:ascii="Arial" w:hAnsi="Arial" w:cs="Arial"/>
+          <w:b/>
+          <w:bCs/>
+          <w:sz w:val="28"/>
+          <w:szCs w:val="28"/>
         </w:rPr>
       </w:pPr>
+      <w:r>
+        <w:rPr>
+          <w:rFonts w:ascii="Arial" w:hAnsi="Arial" w:cs="Arial"/>
+          <w:b/>
+          <w:bCs/>
+          <w:sz w:val="28"/>
+          <w:szCs w:val="28"/>
+        </w:rPr>
+        <w:lastRenderedPageBreak/>
+        <w:t>Video</w:t>
+      </w:r>
     </w:p>
     <w:p>
       <w:pPr>
         <w:rPr>
-          <w:lang w:val="en-US"/>
+          <w:rFonts w:ascii="Arial" w:hAnsi="Arial" w:cs="Arial"/>
+          <w:sz w:val="24"/>
+          <w:szCs w:val="24"/>
         </w:rPr>
       </w:pPr>
+      <w:r>
+        <w:rPr>
+          <w:rFonts w:ascii="Arial" w:hAnsi="Arial" w:cs="Arial"/>
+          <w:sz w:val="24"/>
+          <w:szCs w:val="24"/>
+        </w:rPr>
+        <w:t xml:space="preserve">Utilice </w:t>
+      </w:r>
+      <w:proofErr w:type="spellStart"/>
+      <w:r>
+        <w:rPr>
+          <w:rFonts w:ascii="Arial" w:hAnsi="Arial" w:cs="Arial"/>
+          <w:sz w:val="24"/>
+          <w:szCs w:val="24"/>
+        </w:rPr>
+        <w:t>canva</w:t>
+      </w:r>
+      <w:proofErr w:type="spellEnd"/>
+      <w:r>
+        <w:rPr>
+          <w:rFonts w:ascii="Arial" w:hAnsi="Arial" w:cs="Arial"/>
+          <w:sz w:val="24"/>
+          <w:szCs w:val="24"/>
+        </w:rPr>
+        <w:t xml:space="preserve"> para anexar las </w:t>
+      </w:r>
+      <w:proofErr w:type="spellStart"/>
+      <w:r>
+        <w:rPr>
+          <w:rFonts w:ascii="Arial" w:hAnsi="Arial" w:cs="Arial"/>
+          <w:sz w:val="24"/>
+          <w:szCs w:val="24"/>
+        </w:rPr>
+        <w:t>iamgenes</w:t>
+      </w:r>
+      <w:proofErr w:type="spellEnd"/>
+      <w:r>
+        <w:rPr>
+          <w:rFonts w:ascii="Arial" w:hAnsi="Arial" w:cs="Arial"/>
+          <w:sz w:val="24"/>
+          <w:szCs w:val="24"/>
+        </w:rPr>
+        <w:t xml:space="preserve"> y videos hechos por </w:t>
+      </w:r>
+      <w:proofErr w:type="gramStart"/>
+      <w:r>
+        <w:rPr>
+          <w:rFonts w:ascii="Arial" w:hAnsi="Arial" w:cs="Arial"/>
+          <w:sz w:val="24"/>
+          <w:szCs w:val="24"/>
+        </w:rPr>
+        <w:t>IA ,</w:t>
+      </w:r>
+      <w:proofErr w:type="gramEnd"/>
+      <w:r>
+        <w:rPr>
+          <w:rFonts w:ascii="Arial" w:hAnsi="Arial" w:cs="Arial"/>
+          <w:sz w:val="24"/>
+          <w:szCs w:val="24"/>
+        </w:rPr>
+        <w:t xml:space="preserve"> además de que las </w:t>
+      </w:r>
+      <w:proofErr w:type="spellStart"/>
+      <w:r>
+        <w:rPr>
+          <w:rFonts w:ascii="Arial" w:hAnsi="Arial" w:cs="Arial"/>
+          <w:sz w:val="24"/>
+          <w:szCs w:val="24"/>
+        </w:rPr>
+        <w:t>IAs</w:t>
+      </w:r>
+      <w:proofErr w:type="spellEnd"/>
+      <w:r>
+        <w:rPr>
+          <w:rFonts w:ascii="Arial" w:hAnsi="Arial" w:cs="Arial"/>
+          <w:sz w:val="24"/>
+          <w:szCs w:val="24"/>
+        </w:rPr>
+        <w:t xml:space="preserve"> que pude utilizar fueron </w:t>
+      </w:r>
+      <w:proofErr w:type="spellStart"/>
+      <w:r>
+        <w:rPr>
+          <w:rFonts w:ascii="Arial" w:hAnsi="Arial" w:cs="Arial"/>
+          <w:sz w:val="24"/>
+          <w:szCs w:val="24"/>
+        </w:rPr>
+        <w:t>pix</w:t>
+      </w:r>
+      <w:proofErr w:type="spellEnd"/>
+      <w:r>
+        <w:rPr>
+          <w:rFonts w:ascii="Arial" w:hAnsi="Arial" w:cs="Arial"/>
+          <w:sz w:val="24"/>
+          <w:szCs w:val="24"/>
+        </w:rPr>
+        <w:t xml:space="preserve"> verse, Microsoft Bing, </w:t>
+      </w:r>
+      <w:proofErr w:type="spellStart"/>
+      <w:r>
+        <w:rPr>
+          <w:rFonts w:ascii="Arial" w:hAnsi="Arial" w:cs="Arial"/>
+          <w:sz w:val="24"/>
+          <w:szCs w:val="24"/>
+        </w:rPr>
+        <w:t>haiper</w:t>
+      </w:r>
+      <w:proofErr w:type="spellEnd"/>
+      <w:r>
+        <w:rPr>
+          <w:rFonts w:ascii="Arial" w:hAnsi="Arial" w:cs="Arial"/>
+          <w:sz w:val="24"/>
+          <w:szCs w:val="24"/>
+        </w:rPr>
+        <w:t xml:space="preserve"> IA e </w:t>
+      </w:r>
+      <w:proofErr w:type="spellStart"/>
+      <w:r>
+        <w:rPr>
+          <w:rFonts w:ascii="Arial" w:hAnsi="Arial" w:cs="Arial"/>
+          <w:sz w:val="24"/>
+          <w:szCs w:val="24"/>
+        </w:rPr>
+        <w:t>IdeogramAI</w:t>
+      </w:r>
+      <w:proofErr w:type="spellEnd"/>
+      <w:r>
+        <w:rPr>
+          <w:rFonts w:ascii="Arial" w:hAnsi="Arial" w:cs="Arial"/>
+          <w:sz w:val="24"/>
+          <w:szCs w:val="24"/>
+        </w:rPr>
+        <w:t>.</w:t>
+      </w:r>
     </w:p>
     <w:p>
       <w:pPr>
         <w:rPr>
-          <w:lang w:val="en-US"/>
+          <w:rFonts w:ascii="Arial" w:hAnsi="Arial" w:cs="Arial"/>
+          <w:sz w:val="24"/>
+          <w:szCs w:val="24"/>
         </w:rPr>
       </w:pPr>
+      <w:r>
+        <w:rPr>
+          <w:rFonts w:ascii="Arial" w:hAnsi="Arial" w:cs="Arial"/>
+          <w:sz w:val="24"/>
+          <w:szCs w:val="24"/>
+        </w:rPr>
+        <w:t xml:space="preserve">Para poder crear este video se me hizo difícil una cosa y fue el como hacerlo y al rebuscar temas no se me ocurrió nada mejor que darme una base con la saga de Harry </w:t>
+      </w:r>
+      <w:proofErr w:type="spellStart"/>
+      <w:r>
+        <w:rPr>
+          <w:rFonts w:ascii="Arial" w:hAnsi="Arial" w:cs="Arial"/>
+          <w:sz w:val="24"/>
+          <w:szCs w:val="24"/>
+        </w:rPr>
+        <w:t>potter</w:t>
+      </w:r>
+      <w:proofErr w:type="spellEnd"/>
+      <w:r>
+        <w:rPr>
+          <w:rFonts w:ascii="Arial" w:hAnsi="Arial" w:cs="Arial"/>
+          <w:sz w:val="24"/>
+          <w:szCs w:val="24"/>
+        </w:rPr>
+        <w:t>.</w:t>
+      </w:r>
     </w:p>
     <w:p>
       <w:pPr>
         <w:rPr>
-          <w:lang w:val="en-US"/>
+          <w:rFonts w:ascii="Arial" w:hAnsi="Arial" w:cs="Arial"/>
+          <w:sz w:val="24"/>
+          <w:szCs w:val="24"/>
         </w:rPr>
       </w:pPr>
-    </w:p>
-    <w:p>
-      <w:pPr>
-        <w:rPr>
-          <w:lang w:val="en-US"/>
-        </w:rPr>
-      </w:pPr>
-    </w:p>
-    <w:p>
-      <w:pPr>
-        <w:rPr>
-          <w:lang w:val="en-US"/>
-        </w:rPr>
-      </w:pPr>
-    </w:p>
-    <w:p>
-      <w:pPr>
-        <w:rPr>
-          <w:lang w:val="en-US"/>
-        </w:rPr>
-      </w:pPr>
-      <w:bookmarkStart w:id="0" w:name="_GoBack"/>
-      <w:bookmarkEnd w:id="0"/>
-    </w:p>
-    <w:p>
-      <w:pPr>
-        <w:rPr>
-          <w:lang w:val="en-US"/>
-        </w:rPr>
-      </w:pPr>
-    </w:p>
-    <w:p>
-      <w:pPr>
-        <w:rPr>
-          <w:lang w:val="en-US"/>
-        </w:rPr>
-      </w:pPr>
-    </w:p>
-    <w:p>
-      <w:pPr>
-        <w:rPr>
-          <w:lang w:val="en-US"/>
-        </w:rPr>
-      </w:pPr>
-    </w:p>
-    <w:p>
-      <w:pPr>
-        <w:rPr>
-          <w:lang w:val="en-US"/>
-        </w:rPr>
-      </w:pPr>
-    </w:p>
-    <w:p>
-      <w:pPr>
-        <w:rPr>
-          <w:lang w:val="en-US"/>
-        </w:rPr>
-      </w:pPr>
-    </w:p>
-    <w:p>
-      <w:pPr>
-        <w:rPr>
-          <w:lang w:val="en-US"/>
-        </w:rPr>
-      </w:pPr>
-    </w:p>
-    <w:p>
-      <w:pPr>
-        <w:rPr>
-          <w:lang w:val="en-US"/>
-        </w:rPr>
-      </w:pPr>
-    </w:p>
-    <w:p>
-      <w:pPr>
-        <w:rPr>
-          <w:lang w:val="en-US"/>
-        </w:rPr>
-      </w:pPr>
-      <w:r>
-        <w:rPr>
-          <w:lang w:val="en-US"/>
-        </w:rPr>
-        <w:t>Video</w:t>
-      </w:r>
+      <w:r>
+        <w:rPr>
+          <w:rFonts w:ascii="Arial" w:hAnsi="Arial" w:cs="Arial"/>
+          <w:sz w:val="24"/>
+          <w:szCs w:val="24"/>
+        </w:rPr>
+        <w:t xml:space="preserve">El punto del video era el como entre a la Universidad tomando como ficción que la escuela </w:t>
+      </w:r>
+      <w:r>
+        <w:rPr>
+          <w:rFonts w:ascii="Arial" w:hAnsi="Arial" w:cs="Arial"/>
+          <w:sz w:val="24"/>
+          <w:szCs w:val="24"/>
+        </w:rPr>
+        <w:t xml:space="preserve">que pude ingresar fue </w:t>
+      </w:r>
+      <w:proofErr w:type="spellStart"/>
+      <w:proofErr w:type="gramStart"/>
+      <w:r>
+        <w:rPr>
+          <w:rFonts w:ascii="Arial" w:hAnsi="Arial" w:cs="Arial"/>
+          <w:sz w:val="24"/>
+          <w:szCs w:val="24"/>
+        </w:rPr>
+        <w:t>hogwards</w:t>
+      </w:r>
+      <w:proofErr w:type="spellEnd"/>
+      <w:r>
+        <w:rPr>
+          <w:rFonts w:ascii="Arial" w:hAnsi="Arial" w:cs="Arial"/>
+          <w:sz w:val="24"/>
+          <w:szCs w:val="24"/>
+        </w:rPr>
+        <w:t xml:space="preserve"> .</w:t>
+      </w:r>
+      <w:proofErr w:type="gramEnd"/>
     </w:p>
     <w:p>
       <w:pPr>
@@ -522,6 +733,53 @@
                     <a:xfrm>
                       <a:off x="0" y="0"/>
                       <a:ext cx="5612130" cy="2504440"/>
+                    </a:xfrm>
+                    <a:prstGeom prst="rect">
+                      <a:avLst/>
+                    </a:prstGeom>
+                  </pic:spPr>
+                </pic:pic>
+              </a:graphicData>
+            </a:graphic>
+          </wp:inline>
+        </w:drawing>
+      </w:r>
+    </w:p>
+    <w:p>
+      <w:pPr>
+        <w:rPr>
+          <w:lang w:val="en-US"/>
+        </w:rPr>
+      </w:pPr>
+      <w:r>
+        <w:rPr>
+          <w:lang w:val="en-US"/>
+        </w:rPr>
+        <w:drawing>
+          <wp:inline distT="0" distB="0" distL="0" distR="0" wp14:anchorId="6977268A" wp14:editId="3869EB03">
+            <wp:extent cx="5612130" cy="2334260"/>
+            <wp:effectExtent l="0" t="0" r="7620" b="8890"/>
+            <wp:docPr id="8" name="Imagen 8"/>
+            <wp:cNvGraphicFramePr>
+              <a:graphicFrameLocks xmlns:a="http://schemas.openxmlformats.org/drawingml/2006/main" noChangeAspect="1"/>
+            </wp:cNvGraphicFramePr>
+            <a:graphic xmlns:a="http://schemas.openxmlformats.org/drawingml/2006/main">
+              <a:graphicData uri="http://schemas.openxmlformats.org/drawingml/2006/picture">
+                <pic:pic xmlns:pic="http://schemas.openxmlformats.org/drawingml/2006/picture">
+                  <pic:nvPicPr>
+                    <pic:cNvPr id="1" name=""/>
+                    <pic:cNvPicPr/>
+                  </pic:nvPicPr>
+                  <pic:blipFill>
+                    <a:blip r:embed="rId12"/>
+                    <a:stretch>
+                      <a:fillRect/>
+                    </a:stretch>
+                  </pic:blipFill>
+                  <pic:spPr>
+                    <a:xfrm>
+                      <a:off x="0" y="0"/>
+                      <a:ext cx="5612130" cy="2334260"/>
                     </a:xfrm>
                     <a:prstGeom prst="rect">
                       <a:avLst/>

</xml_diff>